<commit_message>
add w instead of empty space
</commit_message>
<xml_diff>
--- a/Amit_kumar.docx
+++ b/Amit_kumar.docx
@@ -344,6 +344,8 @@
                       <w:t>me@amitkumar.pro</w:t>
                     </w:r>
                   </w:hyperlink>
+                  <w:bookmarkStart w:id="0" w:name="_GoBack"/>
+                  <w:bookmarkEnd w:id="0"/>
                 </w:p>
                 <w:p>
                   <w:pPr>
@@ -357,13 +359,13 @@
                   </w:pPr>
                   <w:r>
                     <w:rPr>
-                      <w:rFonts w:ascii="Calibri" w:hAnsi="Calibri" w:cs="Tahoma"/>
+                      <w:rFonts w:ascii="link" w:hAnsi="link" w:cs="Tahoma"/>
                       <w:color w:val="FFFFFF" w:themeColor="background1"/>
                       <w:sz w:val="20"/>
                       <w:szCs w:val="20"/>
                       <w:lang w:val="en-IN"/>
                     </w:rPr>
-                    <w:t xml:space="preserve">   </w:t>
+                    <w:t>w</w:t>
                   </w:r>
                   <w:r>
                     <w:rPr>
@@ -1372,8 +1374,6 @@
                 <w:szCs w:val="16"/>
               </w:rPr>
             </w:pPr>
-            <w:bookmarkStart w:id="0" w:name="_GoBack"/>
-            <w:bookmarkEnd w:id="0"/>
           </w:p>
           <w:p>
             <w:pPr>
@@ -5856,21 +5856,21 @@
         <v:path o:extrusionok="f" gradientshapeok="t" o:connecttype="rect"/>
         <o:lock v:ext="edit" aspectratio="t"/>
       </v:shapetype>
-      <v:shape id="_x0000_i1032" type="#_x0000_t75" style="width:8.65pt;height:8.65pt" o:bullet="t">
+      <v:shape id="_x0000_i1071" type="#_x0000_t75" style="width:8.65pt;height:8.65pt" o:bullet="t">
         <v:imagedata r:id="rId1" o:title="bullet"/>
       </v:shape>
     </w:pict>
   </w:numPicBullet>
   <w:numPicBullet w:numPicBulletId="1">
     <w:pict>
-      <v:shape id="_x0000_i1033" type="#_x0000_t75" style="width:11.35pt;height:11.35pt;visibility:visible;mso-wrap-style:square" o:bullet="t">
+      <v:shape id="_x0000_i1072" type="#_x0000_t75" style="width:11.35pt;height:11.35pt;visibility:visible;mso-wrap-style:square" o:bullet="t">
         <v:imagedata r:id="rId2" o:title=""/>
       </v:shape>
     </w:pict>
   </w:numPicBullet>
   <w:numPicBullet w:numPicBulletId="2">
     <w:pict>
-      <v:shape id="_x0000_i1034" type="#_x0000_t75" style="width:16pt;height:16pt;visibility:visible;mso-wrap-style:square" o:bullet="t">
+      <v:shape id="_x0000_i1073" type="#_x0000_t75" style="width:16pt;height:16pt;visibility:visible;mso-wrap-style:square" o:bullet="t">
         <v:imagedata r:id="rId3" o:title=""/>
       </v:shape>
     </w:pict>
@@ -9584,7 +9584,7 @@
 </file>
 
 <file path=customXml/itemProps1.xml><?xml version="1.0" encoding="utf-8"?>
-<ds:datastoreItem xmlns:ds="http://schemas.openxmlformats.org/officeDocument/2006/customXml" ds:itemID="{130E0C54-067A-0D47-8333-4F5F66420BA7}">
+<ds:datastoreItem xmlns:ds="http://schemas.openxmlformats.org/officeDocument/2006/customXml" ds:itemID="{64290F33-28F9-974A-8C4C-F0F7ACB3124D}">
   <ds:schemaRefs>
     <ds:schemaRef ds:uri="http://schemas.openxmlformats.org/officeDocument/2006/bibliography"/>
   </ds:schemaRefs>

</xml_diff>

<commit_message>
First working version with website, email, and website link icon
</commit_message>
<xml_diff>
--- a/Amit_kumar.docx
+++ b/Amit_kumar.docx
@@ -267,7 +267,7 @@
                 </w:p>
                 <w:p>
                   <w:pPr>
-                    <w:spacing w:line="252" w:lineRule="auto"/>
+                    <w:spacing w:line="259" w:lineRule="auto"/>
                     <w:rPr>
                       <w:rFonts w:ascii="Calibri" w:hAnsi="Calibri" w:cs="Tahoma"/>
                       <w:color w:val="FFFFFF" w:themeColor="background1"/>
@@ -276,6 +276,7 @@
                       <w:lang w:val="en-GB"/>
                     </w:rPr>
                   </w:pPr>
+                  <w:bookmarkStart w:id="0" w:name="_GoBack"/>
                   <w:r>
                     <w:rPr>
                       <w:noProof/>
@@ -344,9 +345,8 @@
                       <w:t>me@amitkumar.pro</w:t>
                     </w:r>
                   </w:hyperlink>
-                  <w:bookmarkStart w:id="0" w:name="_GoBack"/>
-                  <w:bookmarkEnd w:id="0"/>
                 </w:p>
+                <w:bookmarkEnd w:id="0"/>
                 <w:p>
                   <w:pPr>
                     <w:rPr>
@@ -354,18 +354,60 @@
                       <w:color w:val="FFFFFF" w:themeColor="background1"/>
                       <w:sz w:val="20"/>
                       <w:szCs w:val="20"/>
+                      <w:vertAlign w:val="subscript"/>
                       <w:lang w:val="en-IN"/>
                     </w:rPr>
                   </w:pPr>
                   <w:r>
                     <w:rPr>
-                      <w:rFonts w:ascii="link" w:hAnsi="link" w:cs="Tahoma"/>
+                      <w:rFonts w:ascii="Calibri" w:hAnsi="Calibri" w:cs="Tahoma"/>
+                      <w:noProof/>
                       <w:color w:val="FFFFFF" w:themeColor="background1"/>
                       <w:sz w:val="20"/>
                       <w:szCs w:val="20"/>
                       <w:lang w:val="en-IN"/>
                     </w:rPr>
-                    <w:t>w</w:t>
+                    <w:drawing>
+                      <wp:inline distT="0" distB="0" distL="0" distR="0" wp14:anchorId="6CB6D5FA" wp14:editId="2D1D7736">
+                        <wp:extent cx="101601" cy="118534"/>
+                        <wp:effectExtent l="0" t="0" r="0" b="0"/>
+                        <wp:docPr id="8" name="Picture 8" descr="A picture containing clipart&#10;&#10;Description automatically generated"/>
+                        <wp:cNvGraphicFramePr>
+                          <a:graphicFrameLocks xmlns:a="http://schemas.openxmlformats.org/drawingml/2006/main" noChangeAspect="1"/>
+                        </wp:cNvGraphicFramePr>
+                        <a:graphic xmlns:a="http://schemas.openxmlformats.org/drawingml/2006/main">
+                          <a:graphicData uri="http://schemas.openxmlformats.org/drawingml/2006/picture">
+                            <pic:pic xmlns:pic="http://schemas.openxmlformats.org/drawingml/2006/picture">
+                              <pic:nvPicPr>
+                                <pic:cNvPr id="8" name="link 3.png"/>
+                                <pic:cNvPicPr/>
+                              </pic:nvPicPr>
+                              <pic:blipFill>
+                                <a:blip r:embed="rId11">
+                                  <a:extLst>
+                                    <a:ext uri="{28A0092B-C50C-407E-A947-70E740481C1C}">
+                                      <a14:useLocalDpi xmlns:a14="http://schemas.microsoft.com/office/drawing/2010/main" val="0"/>
+                                    </a:ext>
+                                  </a:extLst>
+                                </a:blip>
+                                <a:stretch>
+                                  <a:fillRect/>
+                                </a:stretch>
+                              </pic:blipFill>
+                              <pic:spPr>
+                                <a:xfrm>
+                                  <a:off x="0" y="0"/>
+                                  <a:ext cx="107901" cy="125884"/>
+                                </a:xfrm>
+                                <a:prstGeom prst="rect">
+                                  <a:avLst/>
+                                </a:prstGeom>
+                              </pic:spPr>
+                            </pic:pic>
+                          </a:graphicData>
+                        </a:graphic>
+                      </wp:inline>
+                    </w:drawing>
                   </w:r>
                   <w:r>
                     <w:rPr>
@@ -377,7 +419,7 @@
                     </w:rPr>
                     <w:t xml:space="preserve"> </w:t>
                   </w:r>
-                  <w:hyperlink r:id="rId11" w:history="1">
+                  <w:hyperlink r:id="rId12" w:history="1">
                     <w:r>
                       <w:rPr>
                         <w:rStyle w:val="Hyperlink"/>
@@ -1438,8 +1480,8 @@
                 <w:noProof/>
               </w:rPr>
               <w:pict w14:anchorId="7CBC649E">
-                <v:shape id="_x0000_i1026" type="#_x0000_t75" alt="" style="width:12pt;height:12pt;visibility:visible;mso-wrap-style:square;mso-width-percent:0;mso-height-percent:0;mso-width-percent:0;mso-height-percent:0">
-                  <v:imagedata r:id="rId12" o:title=""/>
+                <v:shape id="_x0000_i1026" type="#_x0000_t75" alt="" style="width:12.1pt;height:12.1pt;visibility:visible;mso-wrap-style:square;mso-width-percent:0;mso-height-percent:0;mso-width-percent:0;mso-height-percent:0">
+                  <v:imagedata r:id="rId13" o:title=""/>
                   <o:lock v:ext="edit" aspectratio="f"/>
                 </v:shape>
               </w:pict>
@@ -2253,8 +2295,8 @@
                 <w:noProof/>
               </w:rPr>
               <w:pict w14:anchorId="28D82839">
-                <v:shape id="Picture 7" o:spid="_x0000_i1025" type="#_x0000_t75" alt="" style="width:12pt;height:12pt;visibility:visible;mso-wrap-style:square;mso-width-percent:0;mso-height-percent:0;mso-width-percent:0;mso-height-percent:0">
-                  <v:imagedata r:id="rId12" o:title=""/>
+                <v:shape id="Picture 7" o:spid="_x0000_i1025" type="#_x0000_t75" alt="" style="width:12.1pt;height:12.1pt;visibility:visible;mso-wrap-style:square;mso-width-percent:0;mso-height-percent:0;mso-width-percent:0;mso-height-percent:0">
+                  <v:imagedata r:id="rId13" o:title=""/>
                   <o:lock v:ext="edit" aspectratio="f"/>
                 </v:shape>
               </w:pict>
@@ -2497,7 +2539,7 @@
                           </pic:cNvPicPr>
                         </pic:nvPicPr>
                         <pic:blipFill>
-                          <a:blip r:embed="rId13">
+                          <a:blip r:embed="rId14">
                             <a:extLst>
                               <a:ext uri="{28A0092B-C50C-407E-A947-70E740481C1C}">
                                 <a14:useLocalDpi xmlns:a14="http://schemas.microsoft.com/office/drawing/2010/main" val="0"/>
@@ -2837,7 +2879,7 @@
                           </pic:cNvPicPr>
                         </pic:nvPicPr>
                         <pic:blipFill>
-                          <a:blip r:embed="rId13">
+                          <a:blip r:embed="rId14">
                             <a:extLst>
                               <a:ext uri="{28A0092B-C50C-407E-A947-70E740481C1C}">
                                 <a14:useLocalDpi xmlns:a14="http://schemas.microsoft.com/office/drawing/2010/main" val="0"/>
@@ -3264,7 +3306,7 @@
                           </pic:cNvPicPr>
                         </pic:nvPicPr>
                         <pic:blipFill>
-                          <a:blip r:embed="rId13">
+                          <a:blip r:embed="rId14">
                             <a:extLst>
                               <a:ext uri="{28A0092B-C50C-407E-A947-70E740481C1C}">
                                 <a14:useLocalDpi xmlns:a14="http://schemas.microsoft.com/office/drawing/2010/main" val="0"/>
@@ -4393,7 +4435,7 @@
                           </pic:cNvPicPr>
                         </pic:nvPicPr>
                         <pic:blipFill>
-                          <a:blip r:embed="rId13">
+                          <a:blip r:embed="rId14">
                             <a:extLst>
                               <a:ext uri="{28A0092B-C50C-407E-A947-70E740481C1C}">
                                 <a14:useLocalDpi xmlns:a14="http://schemas.microsoft.com/office/drawing/2010/main" val="0"/>
@@ -5708,12 +5750,12 @@
     </w:tbl>
     <w:p/>
     <w:sectPr>
-      <w:headerReference w:type="even" r:id="rId14"/>
-      <w:headerReference w:type="default" r:id="rId15"/>
-      <w:footerReference w:type="even" r:id="rId16"/>
-      <w:footerReference w:type="default" r:id="rId17"/>
-      <w:headerReference w:type="first" r:id="rId18"/>
-      <w:footerReference w:type="first" r:id="rId19"/>
+      <w:headerReference w:type="even" r:id="rId15"/>
+      <w:headerReference w:type="default" r:id="rId16"/>
+      <w:footerReference w:type="even" r:id="rId17"/>
+      <w:footerReference w:type="default" r:id="rId18"/>
+      <w:headerReference w:type="first" r:id="rId19"/>
+      <w:footerReference w:type="first" r:id="rId20"/>
       <w:pgSz w:w="11906" w:h="16838"/>
       <w:pgMar w:top="720" w:right="794" w:bottom="902" w:left="1440" w:header="720" w:footer="720" w:gutter="0"/>
       <w:cols w:space="720"/>
@@ -5856,21 +5898,21 @@
         <v:path o:extrusionok="f" gradientshapeok="t" o:connecttype="rect"/>
         <o:lock v:ext="edit" aspectratio="t"/>
       </v:shapetype>
-      <v:shape id="_x0000_i1071" type="#_x0000_t75" style="width:8.65pt;height:8.65pt" o:bullet="t">
+      <v:shape id="_x0000_i1125" type="#_x0000_t75" style="width:8.4pt;height:8.4pt" o:bullet="t">
         <v:imagedata r:id="rId1" o:title="bullet"/>
       </v:shape>
     </w:pict>
   </w:numPicBullet>
   <w:numPicBullet w:numPicBulletId="1">
     <w:pict>
-      <v:shape id="_x0000_i1072" type="#_x0000_t75" style="width:11.35pt;height:11.35pt;visibility:visible;mso-wrap-style:square" o:bullet="t">
+      <v:shape id="_x0000_i1126" type="#_x0000_t75" style="width:11.55pt;height:11.55pt;visibility:visible;mso-wrap-style:square" o:bullet="t">
         <v:imagedata r:id="rId2" o:title=""/>
       </v:shape>
     </w:pict>
   </w:numPicBullet>
   <w:numPicBullet w:numPicBulletId="2">
     <w:pict>
-      <v:shape id="_x0000_i1073" type="#_x0000_t75" style="width:16pt;height:16pt;visibility:visible;mso-wrap-style:square" o:bullet="t">
+      <v:shape id="_x0000_i1127" type="#_x0000_t75" style="width:15.75pt;height:15.75pt;visibility:visible;mso-wrap-style:square" o:bullet="t">
         <v:imagedata r:id="rId3" o:title=""/>
       </v:shape>
     </w:pict>
@@ -9579,12 +9621,32 @@
 </a:theme>
 </file>
 
+<file path=word/webextensions/taskpanes.xml><?xml version="1.0" encoding="utf-8"?>
+<wetp:taskpanes xmlns:wetp="http://schemas.microsoft.com/office/webextensions/taskpanes/2010/11">
+  <wetp:taskpane dockstate="right" visibility="0" width="350" row="0">
+    <wetp:webextensionref xmlns:r="http://schemas.openxmlformats.org/officeDocument/2006/relationships" r:id="rId1"/>
+  </wetp:taskpane>
+</wetp:taskpanes>
+</file>
+
+<file path=word/webextensions/webextension1.xml><?xml version="1.0" encoding="utf-8"?>
+<we:webextension xmlns:we="http://schemas.microsoft.com/office/webextensions/webextension/2010/11" id="{CA1D0491-0B99-F745-9033-4F40D27F8C9A}">
+  <we:reference id="wa104381063" version="1.0.0.1" store="en-US" storeType="OMEX"/>
+  <we:alternateReferences>
+    <we:reference id="wa104381063" version="1.0.0.1" store="WA104381063" storeType="OMEX"/>
+  </we:alternateReferences>
+  <we:properties/>
+  <we:bindings/>
+  <we:snapshot xmlns:r="http://schemas.openxmlformats.org/officeDocument/2006/relationships"/>
+</we:webextension>
+</file>
+
 <file path=customXml/item1.xml><?xml version="1.0" encoding="utf-8"?>
 <b:Sources xmlns:b="http://schemas.openxmlformats.org/officeDocument/2006/bibliography" xmlns="http://schemas.openxmlformats.org/officeDocument/2006/bibliography" SelectedStyle="\APA.XSL" StyleName="APA"/>
 </file>
 
 <file path=customXml/itemProps1.xml><?xml version="1.0" encoding="utf-8"?>
-<ds:datastoreItem xmlns:ds="http://schemas.openxmlformats.org/officeDocument/2006/customXml" ds:itemID="{64290F33-28F9-974A-8C4C-F0F7ACB3124D}">
+<ds:datastoreItem xmlns:ds="http://schemas.openxmlformats.org/officeDocument/2006/customXml" ds:itemID="{788AEE44-30E3-F146-9EB0-1BDCCF3E3781}">
   <ds:schemaRefs>
     <ds:schemaRef ds:uri="http://schemas.openxmlformats.org/officeDocument/2006/bibliography"/>
   </ds:schemaRefs>

</xml_diff>